<commit_message>
Update Lab for Day 2 - How to create a custom permission level in SharePoint.docx
</commit_message>
<xml_diff>
--- a/Labs/Lab for Day 2 - How to create a custom permission level in SharePoint.docx
+++ b/Labs/Lab for Day 2 - How to create a custom permission level in SharePoint.docx
@@ -475,33 +475,7 @@
           <w:lang w:eastAsia="en-IN"/>
           <w14:ligatures w14:val="none"/>
         </w:rPr>
-        <w:t xml:space="preserve"> all three SharePoint security groups – you will see the Members </w:t>
-      </w:r>
-      <w:proofErr w:type="gramStart"/>
-      <w:r>
-        <w:rPr>
-          <w:rFonts w:ascii="Calibri" w:eastAsia="Times New Roman" w:hAnsi="Calibri" w:cs="Calibri"/>
-          <w:color w:val="0A0A0A"/>
-          <w:kern w:val="0"/>
-          <w:sz w:val="24"/>
-          <w:szCs w:val="24"/>
-          <w:lang w:eastAsia="en-IN"/>
-          <w14:ligatures w14:val="none"/>
-        </w:rPr>
-        <w:t>group</w:t>
-      </w:r>
-      <w:proofErr w:type="gramEnd"/>
-      <w:r>
-        <w:rPr>
-          <w:rFonts w:ascii="Calibri" w:eastAsia="Times New Roman" w:hAnsi="Calibri" w:cs="Calibri"/>
-          <w:color w:val="0A0A0A"/>
-          <w:kern w:val="0"/>
-          <w:sz w:val="24"/>
-          <w:szCs w:val="24"/>
-          <w:lang w:eastAsia="en-IN"/>
-          <w14:ligatures w14:val="none"/>
-        </w:rPr>
-        <w:t xml:space="preserve"> with the </w:t>
+        <w:t> all three SharePoint security groups – you will see the Members group with the </w:t>
       </w:r>
       <w:r>
         <w:rPr>
@@ -965,7 +939,6 @@
         </w:rPr>
         <w:t>We need to create a custom permission level that is based on </w:t>
       </w:r>
-      <w:proofErr w:type="gramStart"/>
       <w:r>
         <w:rPr>
           <w:rFonts w:ascii="Calibri" w:eastAsia="Times New Roman" w:hAnsi="Calibri" w:cs="Calibri"/>
@@ -990,20 +963,7 @@
           <w:lang w:eastAsia="en-IN"/>
           <w14:ligatures w14:val="none"/>
         </w:rPr>
-        <w:t>, but</w:t>
-      </w:r>
-      <w:proofErr w:type="gramEnd"/>
-      <w:r>
-        <w:rPr>
-          <w:rFonts w:ascii="Calibri" w:eastAsia="Times New Roman" w:hAnsi="Calibri" w:cs="Calibri"/>
-          <w:color w:val="0A0A0A"/>
-          <w:kern w:val="0"/>
-          <w:sz w:val="24"/>
-          <w:szCs w:val="24"/>
-          <w:lang w:eastAsia="en-IN"/>
-          <w14:ligatures w14:val="none"/>
-        </w:rPr>
-        <w:t xml:space="preserve"> does not have the ability to </w:t>
+        <w:t>, but does not have the ability to </w:t>
       </w:r>
       <w:r>
         <w:rPr>
@@ -2427,932 +2387,6 @@
       <w:pPr>
         <w:shd w:val="clear" w:color="auto" w:fill="FEFEFE"/>
         <w:spacing w:before="100" w:beforeAutospacing="1" w:after="100" w:afterAutospacing="1" w:line="240" w:lineRule="auto"/>
-        <w:outlineLvl w:val="2"/>
-        <w:rPr>
-          <w:rFonts w:ascii="Calibri" w:eastAsia="Times New Roman" w:hAnsi="Calibri" w:cs="Calibri"/>
-          <w:b/>
-          <w:bCs/>
-          <w:color w:val="0A0A0A"/>
-          <w:kern w:val="0"/>
-          <w:sz w:val="24"/>
-          <w:szCs w:val="24"/>
-          <w:lang w:eastAsia="en-IN"/>
-          <w14:ligatures w14:val="none"/>
-        </w:rPr>
-      </w:pPr>
-      <w:r>
-        <w:rPr>
-          <w:rFonts w:ascii="Calibri" w:eastAsia="Times New Roman" w:hAnsi="Calibri" w:cs="Calibri"/>
-          <w:b/>
-          <w:bCs/>
-          <w:color w:val="0A0A0A"/>
-          <w:kern w:val="0"/>
-          <w:sz w:val="24"/>
-          <w:szCs w:val="24"/>
-          <w:lang w:eastAsia="en-IN"/>
-          <w14:ligatures w14:val="none"/>
-        </w:rPr>
-        <w:t>Microsoft 365 Group sites</w:t>
-      </w:r>
-    </w:p>
-    <w:p>
-      <w:pPr>
-        <w:shd w:val="clear" w:color="auto" w:fill="FEFEFE"/>
-        <w:spacing w:before="100" w:beforeAutospacing="1" w:after="100" w:afterAutospacing="1" w:line="240" w:lineRule="auto"/>
-        <w:rPr>
-          <w:rFonts w:ascii="Calibri" w:eastAsia="Times New Roman" w:hAnsi="Calibri" w:cs="Calibri"/>
-          <w:color w:val="0A0A0A"/>
-          <w:kern w:val="0"/>
-          <w:sz w:val="24"/>
-          <w:szCs w:val="24"/>
-          <w:lang w:eastAsia="en-IN"/>
-          <w14:ligatures w14:val="none"/>
-        </w:rPr>
-      </w:pPr>
-      <w:r>
-        <w:rPr>
-          <w:rFonts w:ascii="Calibri" w:eastAsia="Times New Roman" w:hAnsi="Calibri" w:cs="Calibri"/>
-          <w:color w:val="0A0A0A"/>
-          <w:kern w:val="0"/>
-          <w:sz w:val="24"/>
-          <w:szCs w:val="24"/>
-          <w:lang w:eastAsia="en-IN"/>
-          <w14:ligatures w14:val="none"/>
-        </w:rPr>
-        <w:t xml:space="preserve">As stated above, the </w:t>
-      </w:r>
-      <w:proofErr w:type="spellStart"/>
-      <w:r>
-        <w:rPr>
-          <w:rFonts w:ascii="Calibri" w:eastAsia="Times New Roman" w:hAnsi="Calibri" w:cs="Calibri"/>
-          <w:color w:val="0A0A0A"/>
-          <w:kern w:val="0"/>
-          <w:sz w:val="24"/>
-          <w:szCs w:val="24"/>
-          <w:lang w:eastAsia="en-IN"/>
-          <w14:ligatures w14:val="none"/>
-        </w:rPr>
-        <w:t>behavior</w:t>
-      </w:r>
-      <w:proofErr w:type="spellEnd"/>
-      <w:r>
-        <w:rPr>
-          <w:rFonts w:ascii="Calibri" w:eastAsia="Times New Roman" w:hAnsi="Calibri" w:cs="Calibri"/>
-          <w:color w:val="0A0A0A"/>
-          <w:kern w:val="0"/>
-          <w:sz w:val="24"/>
-          <w:szCs w:val="24"/>
-          <w:lang w:eastAsia="en-IN"/>
-          <w14:ligatures w14:val="none"/>
-        </w:rPr>
-        <w:t xml:space="preserve"> is different for the sites connected to </w:t>
-      </w:r>
-      <w:hyperlink r:id="rId20" w:history="1">
-        <w:r>
-          <w:rPr>
-            <w:rFonts w:ascii="Calibri" w:eastAsia="Times New Roman" w:hAnsi="Calibri" w:cs="Calibri"/>
-            <w:b/>
-            <w:bCs/>
-            <w:color w:val="2970B7"/>
-            <w:kern w:val="0"/>
-            <w:sz w:val="24"/>
-            <w:szCs w:val="24"/>
-            <w:lang w:eastAsia="en-IN"/>
-            <w14:ligatures w14:val="none"/>
-          </w:rPr>
-          <w:t>Microsoft 365 Groups</w:t>
-        </w:r>
-      </w:hyperlink>
-      <w:r>
-        <w:rPr>
-          <w:rFonts w:ascii="Calibri" w:eastAsia="Times New Roman" w:hAnsi="Calibri" w:cs="Calibri"/>
-          <w:color w:val="0A0A0A"/>
-          <w:kern w:val="0"/>
-          <w:sz w:val="24"/>
-          <w:szCs w:val="24"/>
-          <w:lang w:eastAsia="en-IN"/>
-          <w14:ligatures w14:val="none"/>
-        </w:rPr>
-        <w:t>. Let me explain.</w:t>
-      </w:r>
-    </w:p>
-    <w:p>
-      <w:pPr>
-        <w:numPr>
-          <w:ilvl w:val="0"/>
-          <w:numId w:val="4"/>
-        </w:numPr>
-        <w:shd w:val="clear" w:color="auto" w:fill="FEFEFE"/>
-        <w:spacing w:after="0" w:line="240" w:lineRule="auto"/>
-        <w:ind w:left="2295"/>
-        <w:rPr>
-          <w:rFonts w:ascii="Calibri" w:eastAsia="Times New Roman" w:hAnsi="Calibri" w:cs="Calibri"/>
-          <w:color w:val="0A0A0A"/>
-          <w:kern w:val="0"/>
-          <w:sz w:val="24"/>
-          <w:szCs w:val="24"/>
-          <w:lang w:eastAsia="en-IN"/>
-          <w14:ligatures w14:val="none"/>
-        </w:rPr>
-      </w:pPr>
-      <w:r>
-        <w:rPr>
-          <w:rFonts w:ascii="Calibri" w:eastAsia="Times New Roman" w:hAnsi="Calibri" w:cs="Calibri"/>
-          <w:color w:val="0A0A0A"/>
-          <w:kern w:val="0"/>
-          <w:sz w:val="24"/>
-          <w:szCs w:val="24"/>
-          <w:lang w:eastAsia="en-IN"/>
-          <w14:ligatures w14:val="none"/>
-        </w:rPr>
-        <w:t>If you navigate to </w:t>
-      </w:r>
-      <w:r>
-        <w:rPr>
-          <w:rFonts w:ascii="Calibri" w:eastAsia="Times New Roman" w:hAnsi="Calibri" w:cs="Calibri"/>
-          <w:b/>
-          <w:bCs/>
-          <w:color w:val="0A0A0A"/>
-          <w:kern w:val="0"/>
-          <w:sz w:val="24"/>
-          <w:szCs w:val="24"/>
-          <w:lang w:eastAsia="en-IN"/>
-          <w14:ligatures w14:val="none"/>
-        </w:rPr>
-        <w:t>Advanced site permissions</w:t>
-      </w:r>
-      <w:r>
-        <w:rPr>
-          <w:rFonts w:ascii="Calibri" w:eastAsia="Times New Roman" w:hAnsi="Calibri" w:cs="Calibri"/>
-          <w:color w:val="0A0A0A"/>
-          <w:kern w:val="0"/>
-          <w:sz w:val="24"/>
-          <w:szCs w:val="24"/>
-          <w:lang w:eastAsia="en-IN"/>
-          <w14:ligatures w14:val="none"/>
-        </w:rPr>
-        <w:t xml:space="preserve"> like we did above and try to edit permissions, you will notice that you can’t do that. The reason for that is that Microsoft does not want you to @#$% around with site security much as this will break the whole group membership model and will cause issues in other areas of the Group </w:t>
-      </w:r>
-      <w:r>
-        <w:rPr>
-          <w:rFonts w:ascii="Calibri" w:eastAsia="Times New Roman" w:hAnsi="Calibri" w:cs="Calibri"/>
-          <w:color w:val="0A0A0A"/>
-          <w:kern w:val="0"/>
-          <w:sz w:val="24"/>
-          <w:szCs w:val="24"/>
-          <w:lang w:eastAsia="en-IN"/>
-          <w14:ligatures w14:val="none"/>
-        </w:rPr>
-        <w:lastRenderedPageBreak/>
-        <w:t>(Teams, etc.)</w:t>
-      </w:r>
-      <w:r>
-        <w:rPr>
-          <w:rFonts w:ascii="Calibri" w:eastAsia="Times New Roman" w:hAnsi="Calibri" w:cs="Calibri"/>
-          <w:noProof/>
-          <w:color w:val="0A0A0A"/>
-          <w:kern w:val="0"/>
-          <w:sz w:val="24"/>
-          <w:szCs w:val="24"/>
-          <w:lang w:eastAsia="en-IN"/>
-          <w14:ligatures w14:val="none"/>
-        </w:rPr>
-        <w:drawing>
-          <wp:inline distT="0" distB="0" distL="0" distR="0" wp14:anchorId="6565DD94" wp14:editId="1B63CA98">
-            <wp:extent cx="4426585" cy="1652736"/>
-            <wp:effectExtent l="0" t="0" r="0" b="5080"/>
-            <wp:docPr id="231776579" name="Picture 12" descr="create a custom permission level in SharePoint"/>
-            <wp:cNvGraphicFramePr>
-              <a:graphicFrameLocks xmlns:a="http://schemas.openxmlformats.org/drawingml/2006/main" noChangeAspect="1"/>
-            </wp:cNvGraphicFramePr>
-            <a:graphic xmlns:a="http://schemas.openxmlformats.org/drawingml/2006/main">
-              <a:graphicData uri="http://schemas.openxmlformats.org/drawingml/2006/picture">
-                <pic:pic xmlns:pic="http://schemas.openxmlformats.org/drawingml/2006/picture">
-                  <pic:nvPicPr>
-                    <pic:cNvPr id="0" name="Picture 15" descr="create a custom permission level in SharePoint"/>
-                    <pic:cNvPicPr>
-                      <a:picLocks noChangeAspect="1" noChangeArrowheads="1"/>
-                    </pic:cNvPicPr>
-                  </pic:nvPicPr>
-                  <pic:blipFill>
-                    <a:blip r:embed="rId21">
-                      <a:extLst>
-                        <a:ext uri="{28A0092B-C50C-407E-A947-70E740481C1C}">
-                          <a14:useLocalDpi xmlns:a14="http://schemas.microsoft.com/office/drawing/2010/main" val="0"/>
-                        </a:ext>
-                      </a:extLst>
-                    </a:blip>
-                    <a:srcRect/>
-                    <a:stretch>
-                      <a:fillRect/>
-                    </a:stretch>
-                  </pic:blipFill>
-                  <pic:spPr bwMode="auto">
-                    <a:xfrm>
-                      <a:off x="0" y="0"/>
-                      <a:ext cx="4428886" cy="1653595"/>
-                    </a:xfrm>
-                    <a:prstGeom prst="rect">
-                      <a:avLst/>
-                    </a:prstGeom>
-                    <a:noFill/>
-                    <a:ln>
-                      <a:noFill/>
-                    </a:ln>
-                  </pic:spPr>
-                </pic:pic>
-              </a:graphicData>
-            </a:graphic>
-          </wp:inline>
-        </w:drawing>
-      </w:r>
-    </w:p>
-    <w:p>
-      <w:pPr>
-        <w:numPr>
-          <w:ilvl w:val="0"/>
-          <w:numId w:val="4"/>
-        </w:numPr>
-        <w:shd w:val="clear" w:color="auto" w:fill="FEFEFE"/>
-        <w:spacing w:after="0" w:line="240" w:lineRule="auto"/>
-        <w:ind w:left="2295"/>
-        <w:rPr>
-          <w:rFonts w:ascii="Calibri" w:eastAsia="Times New Roman" w:hAnsi="Calibri" w:cs="Calibri"/>
-          <w:color w:val="0A0A0A"/>
-          <w:kern w:val="0"/>
-          <w:sz w:val="24"/>
-          <w:szCs w:val="24"/>
-          <w:lang w:eastAsia="en-IN"/>
-          <w14:ligatures w14:val="none"/>
-        </w:rPr>
-      </w:pPr>
-      <w:r>
-        <w:rPr>
-          <w:rFonts w:ascii="Calibri" w:eastAsia="Times New Roman" w:hAnsi="Calibri" w:cs="Calibri"/>
-          <w:color w:val="0A0A0A"/>
-          <w:kern w:val="0"/>
-          <w:sz w:val="24"/>
-          <w:szCs w:val="24"/>
-          <w:lang w:eastAsia="en-IN"/>
-          <w14:ligatures w14:val="none"/>
-        </w:rPr>
-        <w:t>So here is a workaround. Back at the modern </w:t>
-      </w:r>
-      <w:r>
-        <w:rPr>
-          <w:rFonts w:ascii="Calibri" w:eastAsia="Times New Roman" w:hAnsi="Calibri" w:cs="Calibri"/>
-          <w:b/>
-          <w:bCs/>
-          <w:color w:val="0A0A0A"/>
-          <w:kern w:val="0"/>
-          <w:sz w:val="24"/>
-          <w:szCs w:val="24"/>
-          <w:lang w:eastAsia="en-IN"/>
-          <w14:ligatures w14:val="none"/>
-        </w:rPr>
-        <w:t>Site Permissions screen</w:t>
-      </w:r>
-      <w:r>
-        <w:rPr>
-          <w:rFonts w:ascii="Calibri" w:eastAsia="Times New Roman" w:hAnsi="Calibri" w:cs="Calibri"/>
-          <w:color w:val="0A0A0A"/>
-          <w:kern w:val="0"/>
-          <w:sz w:val="24"/>
-          <w:szCs w:val="24"/>
-          <w:lang w:eastAsia="en-IN"/>
-          <w14:ligatures w14:val="none"/>
-        </w:rPr>
-        <w:t>, change the Members Group permission from </w:t>
-      </w:r>
-      <w:r>
-        <w:rPr>
-          <w:rFonts w:ascii="Calibri" w:eastAsia="Times New Roman" w:hAnsi="Calibri" w:cs="Calibri"/>
-          <w:b/>
-          <w:bCs/>
-          <w:color w:val="0A0A0A"/>
-          <w:kern w:val="0"/>
-          <w:sz w:val="24"/>
-          <w:szCs w:val="24"/>
-          <w:lang w:eastAsia="en-IN"/>
-          <w14:ligatures w14:val="none"/>
-        </w:rPr>
-        <w:t>Edit to Read</w:t>
-      </w:r>
-      <w:r>
-        <w:rPr>
-          <w:rFonts w:ascii="Calibri" w:eastAsia="Times New Roman" w:hAnsi="Calibri" w:cs="Calibri"/>
-          <w:color w:val="0A0A0A"/>
-          <w:kern w:val="0"/>
-          <w:sz w:val="24"/>
-          <w:szCs w:val="24"/>
-          <w:lang w:eastAsia="en-IN"/>
-          <w14:ligatures w14:val="none"/>
-        </w:rPr>
-        <w:t>. This will move the group under </w:t>
-      </w:r>
-      <w:r>
-        <w:rPr>
-          <w:rFonts w:ascii="Calibri" w:eastAsia="Times New Roman" w:hAnsi="Calibri" w:cs="Calibri"/>
-          <w:b/>
-          <w:bCs/>
-          <w:color w:val="0A0A0A"/>
-          <w:kern w:val="0"/>
-          <w:sz w:val="24"/>
-          <w:szCs w:val="24"/>
-          <w:lang w:eastAsia="en-IN"/>
-          <w14:ligatures w14:val="none"/>
-        </w:rPr>
-        <w:t>Site visitors</w:t>
-      </w:r>
-      <w:r>
-        <w:rPr>
-          <w:rFonts w:ascii="Calibri" w:eastAsia="Times New Roman" w:hAnsi="Calibri" w:cs="Calibri"/>
-          <w:color w:val="0A0A0A"/>
-          <w:kern w:val="0"/>
-          <w:sz w:val="24"/>
-          <w:szCs w:val="24"/>
-          <w:lang w:eastAsia="en-IN"/>
-          <w14:ligatures w14:val="none"/>
-        </w:rPr>
-        <w:t>.</w:t>
-      </w:r>
-      <w:r>
-        <w:rPr>
-          <w:rFonts w:ascii="Calibri" w:eastAsia="Times New Roman" w:hAnsi="Calibri" w:cs="Calibri"/>
-          <w:noProof/>
-          <w:color w:val="0A0A0A"/>
-          <w:kern w:val="0"/>
-          <w:sz w:val="24"/>
-          <w:szCs w:val="24"/>
-          <w:lang w:eastAsia="en-IN"/>
-          <w14:ligatures w14:val="none"/>
-        </w:rPr>
-        <w:drawing>
-          <wp:inline distT="0" distB="0" distL="0" distR="0" wp14:anchorId="0FF2753F" wp14:editId="55F82DE3">
-            <wp:extent cx="3143250" cy="4181475"/>
-            <wp:effectExtent l="0" t="0" r="0" b="9525"/>
-            <wp:docPr id="314034005" name="Picture 11" descr="Createcustompermissionlevelsharepoint24"/>
-            <wp:cNvGraphicFramePr>
-              <a:graphicFrameLocks xmlns:a="http://schemas.openxmlformats.org/drawingml/2006/main" noChangeAspect="1"/>
-            </wp:cNvGraphicFramePr>
-            <a:graphic xmlns:a="http://schemas.openxmlformats.org/drawingml/2006/main">
-              <a:graphicData uri="http://schemas.openxmlformats.org/drawingml/2006/picture">
-                <pic:pic xmlns:pic="http://schemas.openxmlformats.org/drawingml/2006/picture">
-                  <pic:nvPicPr>
-                    <pic:cNvPr id="0" name="Picture 16" descr="Createcustompermissionlevelsharepoint24"/>
-                    <pic:cNvPicPr>
-                      <a:picLocks noChangeAspect="1" noChangeArrowheads="1"/>
-                    </pic:cNvPicPr>
-                  </pic:nvPicPr>
-                  <pic:blipFill>
-                    <a:blip r:embed="rId22">
-                      <a:extLst>
-                        <a:ext uri="{28A0092B-C50C-407E-A947-70E740481C1C}">
-                          <a14:useLocalDpi xmlns:a14="http://schemas.microsoft.com/office/drawing/2010/main" val="0"/>
-                        </a:ext>
-                      </a:extLst>
-                    </a:blip>
-                    <a:srcRect/>
-                    <a:stretch>
-                      <a:fillRect/>
-                    </a:stretch>
-                  </pic:blipFill>
-                  <pic:spPr bwMode="auto">
-                    <a:xfrm>
-                      <a:off x="0" y="0"/>
-                      <a:ext cx="3143250" cy="4181475"/>
-                    </a:xfrm>
-                    <a:prstGeom prst="rect">
-                      <a:avLst/>
-                    </a:prstGeom>
-                    <a:noFill/>
-                    <a:ln>
-                      <a:noFill/>
-                    </a:ln>
-                  </pic:spPr>
-                </pic:pic>
-              </a:graphicData>
-            </a:graphic>
-          </wp:inline>
-        </w:drawing>
-      </w:r>
-    </w:p>
-    <w:p>
-      <w:pPr>
-        <w:numPr>
-          <w:ilvl w:val="0"/>
-          <w:numId w:val="4"/>
-        </w:numPr>
-        <w:shd w:val="clear" w:color="auto" w:fill="FEFEFE"/>
-        <w:spacing w:after="0" w:line="240" w:lineRule="auto"/>
-        <w:ind w:left="2295"/>
-        <w:rPr>
-          <w:rFonts w:ascii="Calibri" w:eastAsia="Times New Roman" w:hAnsi="Calibri" w:cs="Calibri"/>
-          <w:color w:val="0A0A0A"/>
-          <w:kern w:val="0"/>
-          <w:sz w:val="24"/>
-          <w:szCs w:val="24"/>
-          <w:lang w:eastAsia="en-IN"/>
-          <w14:ligatures w14:val="none"/>
-        </w:rPr>
-      </w:pPr>
-      <w:r>
-        <w:rPr>
-          <w:rFonts w:ascii="Calibri" w:eastAsia="Times New Roman" w:hAnsi="Calibri" w:cs="Calibri"/>
-          <w:color w:val="0A0A0A"/>
-          <w:kern w:val="0"/>
-          <w:sz w:val="24"/>
-          <w:szCs w:val="24"/>
-          <w:lang w:eastAsia="en-IN"/>
-          <w14:ligatures w14:val="none"/>
-        </w:rPr>
-        <w:lastRenderedPageBreak/>
-        <w:t>Next, navigate to </w:t>
-      </w:r>
-      <w:r>
-        <w:rPr>
-          <w:rFonts w:ascii="Calibri" w:eastAsia="Times New Roman" w:hAnsi="Calibri" w:cs="Calibri"/>
-          <w:b/>
-          <w:bCs/>
-          <w:color w:val="0A0A0A"/>
-          <w:kern w:val="0"/>
-          <w:sz w:val="24"/>
-          <w:szCs w:val="24"/>
-          <w:lang w:eastAsia="en-IN"/>
-          <w14:ligatures w14:val="none"/>
-        </w:rPr>
-        <w:t>Advanced permissions settings</w:t>
-      </w:r>
-      <w:r>
-        <w:rPr>
-          <w:rFonts w:ascii="Calibri" w:eastAsia="Times New Roman" w:hAnsi="Calibri" w:cs="Calibri"/>
-          <w:color w:val="0A0A0A"/>
-          <w:kern w:val="0"/>
-          <w:sz w:val="24"/>
-          <w:szCs w:val="24"/>
-          <w:lang w:eastAsia="en-IN"/>
-          <w14:ligatures w14:val="none"/>
-        </w:rPr>
-        <w:t>, and click </w:t>
-      </w:r>
-      <w:r>
-        <w:rPr>
-          <w:rFonts w:ascii="Calibri" w:eastAsia="Times New Roman" w:hAnsi="Calibri" w:cs="Calibri"/>
-          <w:b/>
-          <w:bCs/>
-          <w:color w:val="0A0A0A"/>
-          <w:kern w:val="0"/>
-          <w:sz w:val="24"/>
-          <w:szCs w:val="24"/>
-          <w:lang w:eastAsia="en-IN"/>
-          <w14:ligatures w14:val="none"/>
-        </w:rPr>
-        <w:t>Grant Permissions</w:t>
-      </w:r>
-      <w:r>
-        <w:rPr>
-          <w:rFonts w:ascii="Calibri" w:eastAsia="Times New Roman" w:hAnsi="Calibri" w:cs="Calibri"/>
-          <w:noProof/>
-          <w:color w:val="0A0A0A"/>
-          <w:kern w:val="0"/>
-          <w:sz w:val="24"/>
-          <w:szCs w:val="24"/>
-          <w:lang w:eastAsia="en-IN"/>
-          <w14:ligatures w14:val="none"/>
-        </w:rPr>
-        <w:drawing>
-          <wp:inline distT="0" distB="0" distL="0" distR="0" wp14:anchorId="6388BCBD" wp14:editId="2B1FBC0E">
-            <wp:extent cx="4829175" cy="2638425"/>
-            <wp:effectExtent l="0" t="0" r="9525" b="9525"/>
-            <wp:docPr id="1003497372" name="Picture 10" descr="Createcustompermissionlevelsharepoint27"/>
-            <wp:cNvGraphicFramePr>
-              <a:graphicFrameLocks xmlns:a="http://schemas.openxmlformats.org/drawingml/2006/main" noChangeAspect="1"/>
-            </wp:cNvGraphicFramePr>
-            <a:graphic xmlns:a="http://schemas.openxmlformats.org/drawingml/2006/main">
-              <a:graphicData uri="http://schemas.openxmlformats.org/drawingml/2006/picture">
-                <pic:pic xmlns:pic="http://schemas.openxmlformats.org/drawingml/2006/picture">
-                  <pic:nvPicPr>
-                    <pic:cNvPr id="0" name="Picture 17" descr="Createcustompermissionlevelsharepoint27"/>
-                    <pic:cNvPicPr>
-                      <a:picLocks noChangeAspect="1" noChangeArrowheads="1"/>
-                    </pic:cNvPicPr>
-                  </pic:nvPicPr>
-                  <pic:blipFill>
-                    <a:blip r:embed="rId23">
-                      <a:extLst>
-                        <a:ext uri="{28A0092B-C50C-407E-A947-70E740481C1C}">
-                          <a14:useLocalDpi xmlns:a14="http://schemas.microsoft.com/office/drawing/2010/main" val="0"/>
-                        </a:ext>
-                      </a:extLst>
-                    </a:blip>
-                    <a:srcRect/>
-                    <a:stretch>
-                      <a:fillRect/>
-                    </a:stretch>
-                  </pic:blipFill>
-                  <pic:spPr bwMode="auto">
-                    <a:xfrm>
-                      <a:off x="0" y="0"/>
-                      <a:ext cx="4829175" cy="2638425"/>
-                    </a:xfrm>
-                    <a:prstGeom prst="rect">
-                      <a:avLst/>
-                    </a:prstGeom>
-                    <a:noFill/>
-                    <a:ln>
-                      <a:noFill/>
-                    </a:ln>
-                  </pic:spPr>
-                </pic:pic>
-              </a:graphicData>
-            </a:graphic>
-          </wp:inline>
-        </w:drawing>
-      </w:r>
-    </w:p>
-    <w:p>
-      <w:pPr>
-        <w:numPr>
-          <w:ilvl w:val="0"/>
-          <w:numId w:val="4"/>
-        </w:numPr>
-        <w:shd w:val="clear" w:color="auto" w:fill="FEFEFE"/>
-        <w:spacing w:after="0" w:line="240" w:lineRule="auto"/>
-        <w:ind w:left="2295"/>
-        <w:rPr>
-          <w:rFonts w:ascii="Calibri" w:eastAsia="Times New Roman" w:hAnsi="Calibri" w:cs="Calibri"/>
-          <w:color w:val="0A0A0A"/>
-          <w:kern w:val="0"/>
-          <w:sz w:val="24"/>
-          <w:szCs w:val="24"/>
-          <w:lang w:eastAsia="en-IN"/>
-          <w14:ligatures w14:val="none"/>
-        </w:rPr>
-      </w:pPr>
-      <w:r>
-        <w:rPr>
-          <w:rFonts w:ascii="Calibri" w:eastAsia="Times New Roman" w:hAnsi="Calibri" w:cs="Calibri"/>
-          <w:color w:val="0A0A0A"/>
-          <w:kern w:val="0"/>
-          <w:sz w:val="24"/>
-          <w:szCs w:val="24"/>
-          <w:lang w:eastAsia="en-IN"/>
-          <w14:ligatures w14:val="none"/>
-        </w:rPr>
-        <w:t>On the next screen, type in the name of the Security group (same as project site name), and assign it the custom permission level you created previously</w:t>
-      </w:r>
-      <w:r>
-        <w:rPr>
-          <w:rFonts w:ascii="Calibri" w:eastAsia="Times New Roman" w:hAnsi="Calibri" w:cs="Calibri"/>
-          <w:noProof/>
-          <w:color w:val="0A0A0A"/>
-          <w:kern w:val="0"/>
-          <w:sz w:val="24"/>
-          <w:szCs w:val="24"/>
-          <w:lang w:eastAsia="en-IN"/>
-          <w14:ligatures w14:val="none"/>
-        </w:rPr>
-        <w:drawing>
-          <wp:inline distT="0" distB="0" distL="0" distR="0" wp14:anchorId="0FBD8A1C" wp14:editId="4D542053">
-            <wp:extent cx="4674235" cy="4166729"/>
-            <wp:effectExtent l="0" t="0" r="0" b="5715"/>
-            <wp:docPr id="1021905634" name="Picture 9" descr="create a custom permission level in SharePoint"/>
-            <wp:cNvGraphicFramePr>
-              <a:graphicFrameLocks xmlns:a="http://schemas.openxmlformats.org/drawingml/2006/main" noChangeAspect="1"/>
-            </wp:cNvGraphicFramePr>
-            <a:graphic xmlns:a="http://schemas.openxmlformats.org/drawingml/2006/main">
-              <a:graphicData uri="http://schemas.openxmlformats.org/drawingml/2006/picture">
-                <pic:pic xmlns:pic="http://schemas.openxmlformats.org/drawingml/2006/picture">
-                  <pic:nvPicPr>
-                    <pic:cNvPr id="0" name="Picture 18" descr="create a custom permission level in SharePoint"/>
-                    <pic:cNvPicPr>
-                      <a:picLocks noChangeAspect="1" noChangeArrowheads="1"/>
-                    </pic:cNvPicPr>
-                  </pic:nvPicPr>
-                  <pic:blipFill>
-                    <a:blip r:embed="rId24">
-                      <a:extLst>
-                        <a:ext uri="{28A0092B-C50C-407E-A947-70E740481C1C}">
-                          <a14:useLocalDpi xmlns:a14="http://schemas.microsoft.com/office/drawing/2010/main" val="0"/>
-                        </a:ext>
-                      </a:extLst>
-                    </a:blip>
-                    <a:srcRect/>
-                    <a:stretch>
-                      <a:fillRect/>
-                    </a:stretch>
-                  </pic:blipFill>
-                  <pic:spPr bwMode="auto">
-                    <a:xfrm>
-                      <a:off x="0" y="0"/>
-                      <a:ext cx="4679767" cy="4171661"/>
-                    </a:xfrm>
-                    <a:prstGeom prst="rect">
-                      <a:avLst/>
-                    </a:prstGeom>
-                    <a:noFill/>
-                    <a:ln>
-                      <a:noFill/>
-                    </a:ln>
-                  </pic:spPr>
-                </pic:pic>
-              </a:graphicData>
-            </a:graphic>
-          </wp:inline>
-        </w:drawing>
-      </w:r>
-    </w:p>
-    <w:p>
-      <w:pPr>
-        <w:numPr>
-          <w:ilvl w:val="0"/>
-          <w:numId w:val="4"/>
-        </w:numPr>
-        <w:shd w:val="clear" w:color="auto" w:fill="FEFEFE"/>
-        <w:spacing w:after="0" w:line="240" w:lineRule="auto"/>
-        <w:ind w:left="2295"/>
-        <w:rPr>
-          <w:rFonts w:ascii="Calibri" w:eastAsia="Times New Roman" w:hAnsi="Calibri" w:cs="Calibri"/>
-          <w:color w:val="0A0A0A"/>
-          <w:kern w:val="0"/>
-          <w:sz w:val="24"/>
-          <w:szCs w:val="24"/>
-          <w:lang w:eastAsia="en-IN"/>
-          <w14:ligatures w14:val="none"/>
-        </w:rPr>
-      </w:pPr>
-      <w:r>
-        <w:rPr>
-          <w:rFonts w:ascii="Calibri" w:eastAsia="Times New Roman" w:hAnsi="Calibri" w:cs="Calibri"/>
-          <w:color w:val="0A0A0A"/>
-          <w:kern w:val="0"/>
-          <w:sz w:val="24"/>
-          <w:szCs w:val="24"/>
-          <w:lang w:eastAsia="en-IN"/>
-          <w14:ligatures w14:val="none"/>
-        </w:rPr>
-        <w:t xml:space="preserve">Once the above is completed, this is how it should look like. So essentially, we left the out of the box security groups intact, since we can’t screw around with them and just added an extra security </w:t>
-      </w:r>
-      <w:r>
-        <w:rPr>
-          <w:rFonts w:ascii="Calibri" w:eastAsia="Times New Roman" w:hAnsi="Calibri" w:cs="Calibri"/>
-          <w:color w:val="0A0A0A"/>
-          <w:kern w:val="0"/>
-          <w:sz w:val="24"/>
-          <w:szCs w:val="24"/>
-          <w:lang w:eastAsia="en-IN"/>
-          <w14:ligatures w14:val="none"/>
-        </w:rPr>
-        <w:lastRenderedPageBreak/>
-        <w:t>group with custom permission level.</w:t>
-      </w:r>
-      <w:r>
-        <w:rPr>
-          <w:rFonts w:ascii="Calibri" w:eastAsia="Times New Roman" w:hAnsi="Calibri" w:cs="Calibri"/>
-          <w:noProof/>
-          <w:color w:val="0A0A0A"/>
-          <w:kern w:val="0"/>
-          <w:sz w:val="24"/>
-          <w:szCs w:val="24"/>
-          <w:lang w:eastAsia="en-IN"/>
-          <w14:ligatures w14:val="none"/>
-        </w:rPr>
-        <w:drawing>
-          <wp:inline distT="0" distB="0" distL="0" distR="0" wp14:anchorId="756819C7" wp14:editId="13E97131">
-            <wp:extent cx="5731510" cy="1038225"/>
-            <wp:effectExtent l="0" t="0" r="2540" b="9525"/>
-            <wp:docPr id="1835488458" name="Picture 8" descr="create a custom permission level in SharePoint"/>
-            <wp:cNvGraphicFramePr>
-              <a:graphicFrameLocks xmlns:a="http://schemas.openxmlformats.org/drawingml/2006/main" noChangeAspect="1"/>
-            </wp:cNvGraphicFramePr>
-            <a:graphic xmlns:a="http://schemas.openxmlformats.org/drawingml/2006/main">
-              <a:graphicData uri="http://schemas.openxmlformats.org/drawingml/2006/picture">
-                <pic:pic xmlns:pic="http://schemas.openxmlformats.org/drawingml/2006/picture">
-                  <pic:nvPicPr>
-                    <pic:cNvPr id="0" name="Picture 19" descr="create a custom permission level in SharePoint"/>
-                    <pic:cNvPicPr>
-                      <a:picLocks noChangeAspect="1" noChangeArrowheads="1"/>
-                    </pic:cNvPicPr>
-                  </pic:nvPicPr>
-                  <pic:blipFill>
-                    <a:blip r:embed="rId25">
-                      <a:extLst>
-                        <a:ext uri="{28A0092B-C50C-407E-A947-70E740481C1C}">
-                          <a14:useLocalDpi xmlns:a14="http://schemas.microsoft.com/office/drawing/2010/main" val="0"/>
-                        </a:ext>
-                      </a:extLst>
-                    </a:blip>
-                    <a:srcRect/>
-                    <a:stretch>
-                      <a:fillRect/>
-                    </a:stretch>
-                  </pic:blipFill>
-                  <pic:spPr bwMode="auto">
-                    <a:xfrm>
-                      <a:off x="0" y="0"/>
-                      <a:ext cx="5731510" cy="1038225"/>
-                    </a:xfrm>
-                    <a:prstGeom prst="rect">
-                      <a:avLst/>
-                    </a:prstGeom>
-                    <a:noFill/>
-                    <a:ln>
-                      <a:noFill/>
-                    </a:ln>
-                  </pic:spPr>
-                </pic:pic>
-              </a:graphicData>
-            </a:graphic>
-          </wp:inline>
-        </w:drawing>
-      </w:r>
-    </w:p>
-    <w:p>
-      <w:pPr>
-        <w:numPr>
-          <w:ilvl w:val="0"/>
-          <w:numId w:val="4"/>
-        </w:numPr>
-        <w:shd w:val="clear" w:color="auto" w:fill="FEFEFE"/>
-        <w:spacing w:after="0" w:line="240" w:lineRule="auto"/>
-        <w:ind w:left="2295"/>
-        <w:rPr>
-          <w:rFonts w:ascii="Calibri" w:eastAsia="Times New Roman" w:hAnsi="Calibri" w:cs="Calibri"/>
-          <w:color w:val="0A0A0A"/>
-          <w:kern w:val="0"/>
-          <w:sz w:val="24"/>
-          <w:szCs w:val="24"/>
-          <w:lang w:eastAsia="en-IN"/>
-          <w14:ligatures w14:val="none"/>
-        </w:rPr>
-      </w:pPr>
-      <w:proofErr w:type="gramStart"/>
-      <w:r>
-        <w:rPr>
-          <w:rFonts w:ascii="Calibri" w:eastAsia="Times New Roman" w:hAnsi="Calibri" w:cs="Calibri"/>
-          <w:color w:val="0A0A0A"/>
-          <w:kern w:val="0"/>
-          <w:sz w:val="24"/>
-          <w:szCs w:val="24"/>
-          <w:lang w:eastAsia="en-IN"/>
-          <w14:ligatures w14:val="none"/>
-        </w:rPr>
-        <w:t>So</w:t>
-      </w:r>
-      <w:proofErr w:type="gramEnd"/>
-      <w:r>
-        <w:rPr>
-          <w:rFonts w:ascii="Calibri" w:eastAsia="Times New Roman" w:hAnsi="Calibri" w:cs="Calibri"/>
-          <w:color w:val="0A0A0A"/>
-          <w:kern w:val="0"/>
-          <w:sz w:val="24"/>
-          <w:szCs w:val="24"/>
-          <w:lang w:eastAsia="en-IN"/>
-          <w14:ligatures w14:val="none"/>
-        </w:rPr>
-        <w:t xml:space="preserve"> what ends up happening is that a Site member gets to have </w:t>
-      </w:r>
-      <w:r>
-        <w:rPr>
-          <w:rFonts w:ascii="Calibri" w:eastAsia="Times New Roman" w:hAnsi="Calibri" w:cs="Calibri"/>
-          <w:b/>
-          <w:bCs/>
-          <w:color w:val="0A0A0A"/>
-          <w:kern w:val="0"/>
-          <w:sz w:val="24"/>
-          <w:szCs w:val="24"/>
-          <w:lang w:eastAsia="en-IN"/>
-          <w14:ligatures w14:val="none"/>
-        </w:rPr>
-        <w:t>Read</w:t>
-      </w:r>
-      <w:r>
-        <w:rPr>
-          <w:rFonts w:ascii="Calibri" w:eastAsia="Times New Roman" w:hAnsi="Calibri" w:cs="Calibri"/>
-          <w:color w:val="0A0A0A"/>
-          <w:kern w:val="0"/>
-          <w:sz w:val="24"/>
-          <w:szCs w:val="24"/>
-          <w:lang w:eastAsia="en-IN"/>
-          <w14:ligatures w14:val="none"/>
-        </w:rPr>
-        <w:t> access (because they are inside Visitors group now per Step 2 above), and a Site member also gets </w:t>
-      </w:r>
-      <w:proofErr w:type="spellStart"/>
-      <w:r>
-        <w:rPr>
-          <w:rFonts w:ascii="Calibri" w:eastAsia="Times New Roman" w:hAnsi="Calibri" w:cs="Calibri"/>
-          <w:b/>
-          <w:bCs/>
-          <w:color w:val="0A0A0A"/>
-          <w:kern w:val="0"/>
-          <w:sz w:val="24"/>
-          <w:szCs w:val="24"/>
-          <w:lang w:eastAsia="en-IN"/>
-          <w14:ligatures w14:val="none"/>
-        </w:rPr>
-        <w:t>AddEdit</w:t>
-      </w:r>
-      <w:proofErr w:type="spellEnd"/>
-      <w:r>
-        <w:rPr>
-          <w:rFonts w:ascii="Calibri" w:eastAsia="Times New Roman" w:hAnsi="Calibri" w:cs="Calibri"/>
-          <w:b/>
-          <w:bCs/>
-          <w:color w:val="0A0A0A"/>
-          <w:kern w:val="0"/>
-          <w:sz w:val="24"/>
-          <w:szCs w:val="24"/>
-          <w:lang w:eastAsia="en-IN"/>
-          <w14:ligatures w14:val="none"/>
-        </w:rPr>
-        <w:t>-Not Delete</w:t>
-      </w:r>
-      <w:r>
-        <w:rPr>
-          <w:rFonts w:ascii="Calibri" w:eastAsia="Times New Roman" w:hAnsi="Calibri" w:cs="Calibri"/>
-          <w:color w:val="0A0A0A"/>
-          <w:kern w:val="0"/>
-          <w:sz w:val="24"/>
-          <w:szCs w:val="24"/>
-          <w:lang w:eastAsia="en-IN"/>
-          <w14:ligatures w14:val="none"/>
-        </w:rPr>
-        <w:t> access because we added that extra permission to them as well. And since the highest permission level wins, they end up having </w:t>
-      </w:r>
-      <w:proofErr w:type="spellStart"/>
-      <w:r>
-        <w:rPr>
-          <w:rFonts w:ascii="Calibri" w:eastAsia="Times New Roman" w:hAnsi="Calibri" w:cs="Calibri"/>
-          <w:b/>
-          <w:bCs/>
-          <w:color w:val="0A0A0A"/>
-          <w:kern w:val="0"/>
-          <w:sz w:val="24"/>
-          <w:szCs w:val="24"/>
-          <w:lang w:eastAsia="en-IN"/>
-          <w14:ligatures w14:val="none"/>
-        </w:rPr>
-        <w:t>AddEdit</w:t>
-      </w:r>
-      <w:proofErr w:type="spellEnd"/>
-      <w:r>
-        <w:rPr>
-          <w:rFonts w:ascii="Calibri" w:eastAsia="Times New Roman" w:hAnsi="Calibri" w:cs="Calibri"/>
-          <w:b/>
-          <w:bCs/>
-          <w:color w:val="0A0A0A"/>
-          <w:kern w:val="0"/>
-          <w:sz w:val="24"/>
-          <w:szCs w:val="24"/>
-          <w:lang w:eastAsia="en-IN"/>
-          <w14:ligatures w14:val="none"/>
-        </w:rPr>
-        <w:t>-Not Delete </w:t>
-      </w:r>
-      <w:r>
-        <w:rPr>
-          <w:rFonts w:ascii="Calibri" w:eastAsia="Times New Roman" w:hAnsi="Calibri" w:cs="Calibri"/>
-          <w:color w:val="0A0A0A"/>
-          <w:kern w:val="0"/>
-          <w:sz w:val="24"/>
-          <w:szCs w:val="24"/>
-          <w:lang w:eastAsia="en-IN"/>
-          <w14:ligatures w14:val="none"/>
-        </w:rPr>
-        <w:t>access, which includes </w:t>
-      </w:r>
-      <w:r>
-        <w:rPr>
-          <w:rFonts w:ascii="Calibri" w:eastAsia="Times New Roman" w:hAnsi="Calibri" w:cs="Calibri"/>
-          <w:b/>
-          <w:bCs/>
-          <w:color w:val="0A0A0A"/>
-          <w:kern w:val="0"/>
-          <w:sz w:val="24"/>
-          <w:szCs w:val="24"/>
-          <w:lang w:eastAsia="en-IN"/>
-          <w14:ligatures w14:val="none"/>
-        </w:rPr>
-        <w:t>Read</w:t>
-      </w:r>
-      <w:r>
-        <w:rPr>
-          <w:rFonts w:ascii="Calibri" w:eastAsia="Times New Roman" w:hAnsi="Calibri" w:cs="Calibri"/>
-          <w:color w:val="0A0A0A"/>
-          <w:kern w:val="0"/>
-          <w:sz w:val="24"/>
-          <w:szCs w:val="24"/>
-          <w:lang w:eastAsia="en-IN"/>
-          <w14:ligatures w14:val="none"/>
-        </w:rPr>
-        <w:t>. Makes sense?</w:t>
-      </w:r>
-    </w:p>
-    <w:p>
-      <w:pPr>
-        <w:shd w:val="clear" w:color="auto" w:fill="FEFEFE"/>
-        <w:spacing w:before="100" w:beforeAutospacing="1" w:after="100" w:afterAutospacing="1" w:line="240" w:lineRule="auto"/>
         <w:outlineLvl w:val="1"/>
         <w:rPr>
           <w:rFonts w:ascii="Calibri" w:eastAsia="Times New Roman" w:hAnsi="Calibri" w:cs="Calibri"/>
@@ -3437,6 +2471,7 @@
           <w:lang w:eastAsia="en-IN"/>
           <w14:ligatures w14:val="none"/>
         </w:rPr>
+        <w:lastRenderedPageBreak/>
         <w:t>As advertised, the members lose the ability to delete files</w:t>
       </w:r>
       <w:r>
@@ -3451,9 +2486,9 @@
           <w14:ligatures w14:val="none"/>
         </w:rPr>
         <w:drawing>
-          <wp:inline distT="0" distB="0" distL="0" distR="0" wp14:anchorId="35B1DDAE" wp14:editId="473E0A37">
+          <wp:inline distT="0" distB="0" distL="0" distR="0" wp14:anchorId="35B1DDAE" wp14:editId="2564DF4B">
             <wp:extent cx="5731510" cy="3951605"/>
-            <wp:effectExtent l="0" t="0" r="2540" b="0"/>
+            <wp:effectExtent l="0" t="0" r="0" b="5080"/>
             <wp:docPr id="952079713" name="Picture 7" descr="create a custom permission level in SharePoint"/>
             <wp:cNvGraphicFramePr>
               <a:graphicFrameLocks xmlns:a="http://schemas.openxmlformats.org/drawingml/2006/main" noChangeAspect="1"/>
@@ -3468,7 +2503,7 @@
                     </pic:cNvPicPr>
                   </pic:nvPicPr>
                   <pic:blipFill>
-                    <a:blip r:embed="rId26">
+                    <a:blip r:embed="rId20">
                       <a:extLst>
                         <a:ext uri="{28A0092B-C50C-407E-A947-70E740481C1C}">
                           <a14:useLocalDpi xmlns:a14="http://schemas.microsoft.com/office/drawing/2010/main" val="0"/>
@@ -3529,7 +2564,6 @@
           <w:lang w:eastAsia="en-IN"/>
           <w14:ligatures w14:val="none"/>
         </w:rPr>
-        <w:lastRenderedPageBreak/>
         <w:t>The ability to delete versions is gone as well</w:t>
       </w:r>
       <w:r>
@@ -3561,7 +2595,7 @@
                     </pic:cNvPicPr>
                   </pic:nvPicPr>
                   <pic:blipFill>
-                    <a:blip r:embed="rId27">
+                    <a:blip r:embed="rId21">
                       <a:extLst>
                         <a:ext uri="{28A0092B-C50C-407E-A947-70E740481C1C}">
                           <a14:useLocalDpi xmlns:a14="http://schemas.microsoft.com/office/drawing/2010/main" val="0"/>
@@ -3624,7 +2658,7 @@
         </w:rPr>
         <w:t>The ability to </w:t>
       </w:r>
-      <w:hyperlink r:id="rId28" w:history="1">
+      <w:hyperlink r:id="rId22" w:history="1">
         <w:r>
           <w:rPr>
             <w:rFonts w:ascii="Calibri" w:eastAsia="Times New Roman" w:hAnsi="Calibri" w:cs="Calibri"/>
@@ -3650,9 +2684,22 @@
           <w:lang w:eastAsia="en-IN"/>
           <w14:ligatures w14:val="none"/>
         </w:rPr>
-        <w:t> is not available either (just Copy). This is because when you move files, they get deleted at the source and are moved to the </w:t>
-      </w:r>
-      <w:hyperlink r:id="rId29" w:history="1">
+        <w:t xml:space="preserve"> is not available either (just Copy). This is because when you move files, they get deleted at the source and are </w:t>
+      </w:r>
+      <w:r>
+        <w:rPr>
+          <w:rFonts w:ascii="Calibri" w:eastAsia="Times New Roman" w:hAnsi="Calibri" w:cs="Calibri"/>
+          <w:color w:val="0A0A0A"/>
+          <w:kern w:val="0"/>
+          <w:sz w:val="24"/>
+          <w:szCs w:val="24"/>
+          <w:lang w:eastAsia="en-IN"/>
+          <w14:ligatures w14:val="none"/>
+        </w:rPr>
+        <w:lastRenderedPageBreak/>
+        <w:t>moved to the </w:t>
+      </w:r>
+      <w:hyperlink r:id="rId23" w:history="1">
         <w:r>
           <w:rPr>
             <w:rFonts w:ascii="Calibri" w:eastAsia="Times New Roman" w:hAnsi="Calibri" w:cs="Calibri"/>
@@ -3680,7 +2727,7 @@
         </w:rPr>
         <w:t>. Click </w:t>
       </w:r>
-      <w:hyperlink r:id="rId30" w:history="1">
+      <w:hyperlink r:id="rId24" w:history="1">
         <w:r>
           <w:rPr>
             <w:rFonts w:ascii="Calibri" w:eastAsia="Times New Roman" w:hAnsi="Calibri" w:cs="Calibri"/>
@@ -3737,7 +2784,7 @@
                     </pic:cNvPicPr>
                   </pic:nvPicPr>
                   <pic:blipFill>
-                    <a:blip r:embed="rId31">
+                    <a:blip r:embed="rId25">
                       <a:extLst>
                         <a:ext uri="{28A0092B-C50C-407E-A947-70E740481C1C}">
                           <a14:useLocalDpi xmlns:a14="http://schemas.microsoft.com/office/drawing/2010/main" val="0"/>
@@ -3798,7 +2845,6 @@
           <w:lang w:eastAsia="en-IN"/>
           <w14:ligatures w14:val="none"/>
         </w:rPr>
-        <w:lastRenderedPageBreak/>
         <w:t>The ability to rename a file is gone</w:t>
       </w:r>
       <w:r>
@@ -3830,7 +2876,7 @@
                     </pic:cNvPicPr>
                   </pic:nvPicPr>
                   <pic:blipFill>
-                    <a:blip r:embed="rId32">
+                    <a:blip r:embed="rId26">
                       <a:extLst>
                         <a:ext uri="{28A0092B-C50C-407E-A947-70E740481C1C}">
                           <a14:useLocalDpi xmlns:a14="http://schemas.microsoft.com/office/drawing/2010/main" val="0"/>
@@ -3891,6 +2937,7 @@
           <w:lang w:eastAsia="en-IN"/>
           <w14:ligatures w14:val="none"/>
         </w:rPr>
+        <w:lastRenderedPageBreak/>
         <w:t>Users will also not be able to share the files or folders with anyone else</w:t>
       </w:r>
       <w:r>
@@ -3922,7 +2969,7 @@
                     </pic:cNvPicPr>
                   </pic:nvPicPr>
                   <pic:blipFill>
-                    <a:blip r:embed="rId33">
+                    <a:blip r:embed="rId27">
                       <a:extLst>
                         <a:ext uri="{28A0092B-C50C-407E-A947-70E740481C1C}">
                           <a14:useLocalDpi xmlns:a14="http://schemas.microsoft.com/office/drawing/2010/main" val="0"/>
@@ -3982,7 +3029,7 @@
                     </pic:cNvPicPr>
                   </pic:nvPicPr>
                   <pic:blipFill>
-                    <a:blip r:embed="rId34">
+                    <a:blip r:embed="rId28">
                       <a:extLst>
                         <a:ext uri="{28A0092B-C50C-407E-A947-70E740481C1C}">
                           <a14:useLocalDpi xmlns:a14="http://schemas.microsoft.com/office/drawing/2010/main" val="0"/>
@@ -4043,7 +3090,6 @@
           <w:lang w:eastAsia="en-IN"/>
           <w14:ligatures w14:val="none"/>
         </w:rPr>
-        <w:lastRenderedPageBreak/>
         <w:t>On the non-group connected sites, the modern </w:t>
       </w:r>
       <w:r>
@@ -4096,33 +3142,7 @@
           <w:lang w:eastAsia="en-IN"/>
           <w14:ligatures w14:val="none"/>
         </w:rPr>
-        <w:t xml:space="preserve"> model). </w:t>
-      </w:r>
-      <w:proofErr w:type="gramStart"/>
-      <w:r>
-        <w:rPr>
-          <w:rFonts w:ascii="Calibri" w:eastAsia="Times New Roman" w:hAnsi="Calibri" w:cs="Calibri"/>
-          <w:color w:val="0A0A0A"/>
-          <w:kern w:val="0"/>
-          <w:sz w:val="24"/>
-          <w:szCs w:val="24"/>
-          <w:lang w:eastAsia="en-IN"/>
-          <w14:ligatures w14:val="none"/>
-        </w:rPr>
-        <w:t>So</w:t>
-      </w:r>
-      <w:proofErr w:type="gramEnd"/>
-      <w:r>
-        <w:rPr>
-          <w:rFonts w:ascii="Calibri" w:eastAsia="Times New Roman" w:hAnsi="Calibri" w:cs="Calibri"/>
-          <w:color w:val="0A0A0A"/>
-          <w:kern w:val="0"/>
-          <w:sz w:val="24"/>
-          <w:szCs w:val="24"/>
-          <w:lang w:eastAsia="en-IN"/>
-          <w14:ligatures w14:val="none"/>
-        </w:rPr>
-        <w:t xml:space="preserve"> Site Owners/Admins would need to navigate to </w:t>
+        <w:t> model). So Site Owners/Admins would need to navigate to </w:t>
       </w:r>
       <w:r>
         <w:rPr>
@@ -4136,7 +3156,22 @@
           <w:lang w:eastAsia="en-IN"/>
           <w14:ligatures w14:val="none"/>
         </w:rPr>
-        <w:t>Advanced permissions settings</w:t>
+        <w:t xml:space="preserve">Advanced permissions </w:t>
+      </w:r>
+      <w:r>
+        <w:rPr>
+          <w:rFonts w:ascii="Calibri" w:eastAsia="Times New Roman" w:hAnsi="Calibri" w:cs="Calibri"/>
+          <w:b/>
+          <w:bCs/>
+          <w:color w:val="0A0A0A"/>
+          <w:kern w:val="0"/>
+          <w:sz w:val="24"/>
+          <w:szCs w:val="24"/>
+          <w:lang w:eastAsia="en-IN"/>
+          <w14:ligatures w14:val="none"/>
+        </w:rPr>
+        <w:lastRenderedPageBreak/>
+        <w:t>settings</w:t>
       </w:r>
       <w:r>
         <w:rPr>
@@ -4179,7 +3214,7 @@
                     </pic:cNvPicPr>
                   </pic:nvPicPr>
                   <pic:blipFill>
-                    <a:blip r:embed="rId35">
+                    <a:blip r:embed="rId29">
                       <a:extLst>
                         <a:ext uri="{28A0092B-C50C-407E-A947-70E740481C1C}">
                           <a14:useLocalDpi xmlns:a14="http://schemas.microsoft.com/office/drawing/2010/main" val="0"/>

</xml_diff>